<commit_message>
Adding assignment 3 for systems programming with some recitation/lecture notes. Also adding assignment 1 for dist and cloud sec
</commit_message>
<xml_diff>
--- a/CS3423-SystemsProgramming/LectureNotes/PerlPart1wo(3).docx
+++ b/CS3423-SystemsProgramming/LectureNotes/PerlPart1wo(3).docx
@@ -6799,8 +6799,6 @@
               <w:br/>
               <w:t>}</w:t>
             </w:r>
-            <w:bookmarkStart w:id="0" w:name="_GoBack"/>
-            <w:bookmarkEnd w:id="0"/>
           </w:p>
           <w:p>
             <w:pPr>
@@ -10297,6 +10295,7 @@
               <w:rPr>
                 <w:rFonts w:ascii="Consolas" w:hAnsi="Consolas" w:cs="Consolas"/>
                 <w:sz w:val="20"/>
+                <w:highlight w:val="yellow"/>
               </w:rPr>
               <w:t xml:space="preserve">die "too few arguments" if </w:t>
             </w:r>
@@ -10307,7 +10306,50 @@
                 <w:szCs w:val="20"/>
                 <w:highlight w:val="yellow"/>
               </w:rPr>
-              <w:t>??</w:t>
+              <w:t>($#ARGV &lt; 1);</w:t>
+            </w:r>
+            <w:r>
+              <w:rPr>
+                <w:rFonts w:ascii="Consolas" w:hAnsi="Consolas" w:cs="Consolas"/>
+                <w:sz w:val="20"/>
+                <w:szCs w:val="20"/>
+              </w:rPr>
+              <w:t xml:space="preserve"> </w:t>
+            </w:r>
+            <w:r>
+              <w:rPr>
+                <w:rFonts w:ascii="Consolas" w:hAnsi="Consolas" w:cs="Consolas"/>
+                <w:sz w:val="20"/>
+                <w:szCs w:val="20"/>
+                <w:highlight w:val="green"/>
+              </w:rPr>
+              <w:t xml:space="preserve">Question on the exam about </w:t>
+            </w:r>
+            <w:r>
+              <w:rPr>
+                <w:rFonts w:ascii="Consolas" w:hAnsi="Consolas" w:cs="Consolas"/>
+                <w:sz w:val="20"/>
+                <w:szCs w:val="20"/>
+                <w:highlight w:val="green"/>
+              </w:rPr>
+              <w:br/>
+            </w:r>
+            <w:r>
+              <w:rPr>
+                <w:rFonts w:ascii="Consolas" w:hAnsi="Consolas" w:cs="Consolas"/>
+                <w:sz w:val="20"/>
+                <w:szCs w:val="20"/>
+              </w:rPr>
+              <w:t xml:space="preserve">                                         </w:t>
+            </w:r>
+            <w:r>
+              <w:rPr>
+                <w:rFonts w:ascii="Consolas" w:hAnsi="Consolas" w:cs="Consolas"/>
+                <w:sz w:val="20"/>
+                <w:szCs w:val="20"/>
+                <w:highlight w:val="green"/>
+              </w:rPr>
+              <w:t>checking arguments</w:t>
             </w:r>
           </w:p>
           <w:p>
@@ -10340,7 +10382,60 @@
                 <w:szCs w:val="20"/>
                 <w:highlight w:val="yellow"/>
               </w:rPr>
-              <w:t>??</w:t>
+              <w:t xml:space="preserve">If </w:t>
+            </w:r>
+            <w:r>
+              <w:rPr>
+                <w:rFonts w:ascii="Consolas" w:hAnsi="Consolas" w:cs="Consolas"/>
+                <w:sz w:val="20"/>
+                <w:szCs w:val="20"/>
+              </w:rPr>
+              <w:t>(#ARGV[1] % 2 == 0) {</w:t>
+            </w:r>
+            <w:r>
+              <w:rPr>
+                <w:rFonts w:ascii="Consolas" w:hAnsi="Consolas" w:cs="Consolas"/>
+                <w:sz w:val="20"/>
+                <w:szCs w:val="20"/>
+              </w:rPr>
+              <w:br/>
+              <w:t xml:space="preserve">    print “EVEN\n”;</w:t>
+            </w:r>
+            <w:r>
+              <w:rPr>
+                <w:rFonts w:ascii="Consolas" w:hAnsi="Consolas" w:cs="Consolas"/>
+                <w:sz w:val="20"/>
+                <w:szCs w:val="20"/>
+              </w:rPr>
+              <w:br/>
+              <w:t>}</w:t>
+            </w:r>
+            <w:r>
+              <w:rPr>
+                <w:rFonts w:ascii="Consolas" w:hAnsi="Consolas" w:cs="Consolas"/>
+                <w:sz w:val="20"/>
+                <w:szCs w:val="20"/>
+              </w:rPr>
+              <w:br/>
+              <w:t>else {</w:t>
+            </w:r>
+            <w:r>
+              <w:rPr>
+                <w:rFonts w:ascii="Consolas" w:hAnsi="Consolas" w:cs="Consolas"/>
+                <w:sz w:val="20"/>
+                <w:szCs w:val="20"/>
+              </w:rPr>
+              <w:br/>
+              <w:t xml:space="preserve">    print “ODD\n”;</w:t>
+            </w:r>
+            <w:r>
+              <w:rPr>
+                <w:rFonts w:ascii="Consolas" w:hAnsi="Consolas" w:cs="Consolas"/>
+                <w:sz w:val="20"/>
+                <w:szCs w:val="20"/>
+              </w:rPr>
+              <w:br/>
+              <w:t>}</w:t>
             </w:r>
           </w:p>
           <w:p>
@@ -10403,6 +10498,14 @@
                 <w:highlight w:val="yellow"/>
               </w:rPr>
               <w:t xml:space="preserve">for </w:t>
+            </w:r>
+            <w:r>
+              <w:rPr>
+                <w:rFonts w:ascii="Consolas" w:hAnsi="Consolas" w:cs="Consolas"/>
+                <w:sz w:val="20"/>
+                <w:highlight w:val="yellow"/>
+              </w:rPr>
+              <w:t xml:space="preserve">($i = 2; $i &lt;= $ARGV[0]; $i++) </w:t>
             </w:r>
             <w:r>
               <w:rPr>
@@ -10411,18 +10514,18 @@
                 <w:szCs w:val="20"/>
                 <w:highlight w:val="yellow"/>
               </w:rPr>
-              <w:t>??</w:t>
-            </w:r>
-          </w:p>
-          <w:p>
-            <w:pPr>
+              <w:t>{</w:t>
+            </w:r>
+            <w:r>
               <w:rPr>
                 <w:rFonts w:ascii="Consolas" w:hAnsi="Consolas" w:cs="Consolas"/>
                 <w:sz w:val="20"/>
                 <w:szCs w:val="20"/>
                 <w:highlight w:val="yellow"/>
               </w:rPr>
-            </w:pPr>
+              <w:br/>
+              <w:t xml:space="preserve">    if (($i * $i) == $ARGV[1]) {</w:t>
+            </w:r>
             <w:r>
               <w:rPr>
                 <w:rFonts w:ascii="Consolas" w:hAnsi="Consolas" w:cs="Consolas"/>
@@ -10430,41 +10533,8 @@
                 <w:szCs w:val="20"/>
                 <w:highlight w:val="yellow"/>
               </w:rPr>
-              <w:t>??</w:t>
-            </w:r>
-          </w:p>
-          <w:p>
-            <w:pPr>
-              <w:rPr>
-                <w:rFonts w:ascii="Consolas" w:hAnsi="Consolas" w:cs="Consolas"/>
-                <w:sz w:val="20"/>
-                <w:highlight w:val="yellow"/>
-              </w:rPr>
-            </w:pPr>
-            <w:r>
-              <w:rPr>
-                <w:rFonts w:ascii="Consolas" w:hAnsi="Consolas" w:cs="Consolas"/>
-                <w:sz w:val="20"/>
-                <w:highlight w:val="yellow"/>
-              </w:rPr>
-              <w:t>if ($bPerfect) {</w:t>
-            </w:r>
-          </w:p>
-          <w:p>
-            <w:pPr>
-              <w:rPr>
-                <w:rFonts w:ascii="Consolas" w:hAnsi="Consolas" w:cs="Consolas"/>
-                <w:sz w:val="20"/>
-                <w:highlight w:val="yellow"/>
-              </w:rPr>
-            </w:pPr>
-            <w:r>
-              <w:rPr>
-                <w:rFonts w:ascii="Consolas" w:hAnsi="Consolas" w:cs="Consolas"/>
-                <w:sz w:val="20"/>
-                <w:highlight w:val="yellow"/>
-              </w:rPr>
-              <w:t xml:space="preserve">    </w:t>
+              <w:br/>
+              <w:t xml:space="preserve">        $bPerfect = 1;</w:t>
             </w:r>
             <w:r>
               <w:rPr>
@@ -10473,41 +10543,8 @@
                 <w:szCs w:val="20"/>
                 <w:highlight w:val="yellow"/>
               </w:rPr>
-              <w:t>??</w:t>
-            </w:r>
-          </w:p>
-          <w:p>
-            <w:pPr>
-              <w:rPr>
-                <w:rFonts w:ascii="Consolas" w:hAnsi="Consolas" w:cs="Consolas"/>
-                <w:sz w:val="20"/>
-                <w:highlight w:val="yellow"/>
-              </w:rPr>
-            </w:pPr>
-            <w:r>
-              <w:rPr>
-                <w:rFonts w:ascii="Consolas" w:hAnsi="Consolas" w:cs="Consolas"/>
-                <w:sz w:val="20"/>
-                <w:highlight w:val="yellow"/>
-              </w:rPr>
-              <w:t>} else {</w:t>
-            </w:r>
-          </w:p>
-          <w:p>
-            <w:pPr>
-              <w:rPr>
-                <w:rFonts w:ascii="Consolas" w:hAnsi="Consolas" w:cs="Consolas"/>
-                <w:sz w:val="20"/>
-                <w:highlight w:val="yellow"/>
-              </w:rPr>
-            </w:pPr>
-            <w:r>
-              <w:rPr>
-                <w:rFonts w:ascii="Consolas" w:hAnsi="Consolas" w:cs="Consolas"/>
-                <w:sz w:val="20"/>
-                <w:highlight w:val="yellow"/>
-              </w:rPr>
-              <w:t xml:space="preserve">    </w:t>
+              <w:br/>
+              <w:t xml:space="preserve">        last;</w:t>
             </w:r>
             <w:r>
               <w:rPr>
@@ -10516,7 +10553,94 @@
                 <w:szCs w:val="20"/>
                 <w:highlight w:val="yellow"/>
               </w:rPr>
-              <w:t>??</w:t>
+              <w:br/>
+              <w:t xml:space="preserve">    }</w:t>
+            </w:r>
+          </w:p>
+          <w:p>
+            <w:pPr>
+              <w:rPr>
+                <w:rFonts w:ascii="Consolas" w:hAnsi="Consolas" w:cs="Consolas"/>
+                <w:sz w:val="20"/>
+                <w:highlight w:val="yellow"/>
+              </w:rPr>
+            </w:pPr>
+            <w:r>
+              <w:rPr>
+                <w:rFonts w:ascii="Consolas" w:hAnsi="Consolas" w:cs="Consolas"/>
+                <w:sz w:val="20"/>
+                <w:highlight w:val="yellow"/>
+              </w:rPr>
+              <w:t>if ($bPerfect) {</w:t>
+            </w:r>
+          </w:p>
+          <w:p>
+            <w:pPr>
+              <w:rPr>
+                <w:rFonts w:ascii="Consolas" w:hAnsi="Consolas" w:cs="Consolas"/>
+                <w:sz w:val="20"/>
+                <w:highlight w:val="yellow"/>
+              </w:rPr>
+            </w:pPr>
+            <w:r>
+              <w:rPr>
+                <w:rFonts w:ascii="Consolas" w:hAnsi="Consolas" w:cs="Consolas"/>
+                <w:sz w:val="20"/>
+                <w:highlight w:val="yellow"/>
+              </w:rPr>
+              <w:t xml:space="preserve">    </w:t>
+            </w:r>
+            <w:r>
+              <w:rPr>
+                <w:rFonts w:ascii="Consolas" w:hAnsi="Consolas" w:cs="Consolas"/>
+                <w:sz w:val="20"/>
+                <w:szCs w:val="20"/>
+                <w:highlight w:val="yellow"/>
+              </w:rPr>
+              <w:t>print “Square of $i\n”;</w:t>
+            </w:r>
+          </w:p>
+          <w:p>
+            <w:pPr>
+              <w:rPr>
+                <w:rFonts w:ascii="Consolas" w:hAnsi="Consolas" w:cs="Consolas"/>
+                <w:sz w:val="20"/>
+                <w:highlight w:val="yellow"/>
+              </w:rPr>
+            </w:pPr>
+            <w:r>
+              <w:rPr>
+                <w:rFonts w:ascii="Consolas" w:hAnsi="Consolas" w:cs="Consolas"/>
+                <w:sz w:val="20"/>
+                <w:highlight w:val="yellow"/>
+              </w:rPr>
+              <w:t>} else {</w:t>
+            </w:r>
+          </w:p>
+          <w:p>
+            <w:pPr>
+              <w:rPr>
+                <w:rFonts w:ascii="Consolas" w:hAnsi="Consolas" w:cs="Consolas"/>
+                <w:sz w:val="20"/>
+                <w:highlight w:val="yellow"/>
+              </w:rPr>
+            </w:pPr>
+            <w:r>
+              <w:rPr>
+                <w:rFonts w:ascii="Consolas" w:hAnsi="Consolas" w:cs="Consolas"/>
+                <w:sz w:val="20"/>
+                <w:highlight w:val="yellow"/>
+              </w:rPr>
+              <w:t xml:space="preserve">    </w:t>
+            </w:r>
+            <w:r>
+              <w:rPr>
+                <w:rFonts w:ascii="Consolas" w:hAnsi="Consolas" w:cs="Consolas"/>
+                <w:sz w:val="20"/>
+                <w:szCs w:val="20"/>
+                <w:highlight w:val="yellow"/>
+              </w:rPr>
+              <w:t>print “Not a perfect square”;</w:t>
             </w:r>
           </w:p>
           <w:p>
@@ -12939,6 +13063,50 @@
                 <w:sz w:val="20"/>
               </w:rPr>
             </w:pPr>
+          </w:p>
+          <w:p>
+            <w:pPr>
+              <w:rPr>
+                <w:rFonts w:ascii="Consolas" w:hAnsi="Consolas" w:cs="Consolas"/>
+                <w:sz w:val="20"/>
+              </w:rPr>
+            </w:pPr>
+          </w:p>
+          <w:p>
+            <w:pPr>
+              <w:rPr>
+                <w:rFonts w:ascii="Consolas" w:hAnsi="Consolas" w:cs="Consolas"/>
+                <w:sz w:val="20"/>
+              </w:rPr>
+            </w:pPr>
+          </w:p>
+          <w:p>
+            <w:pPr>
+              <w:rPr>
+                <w:rFonts w:ascii="Consolas" w:hAnsi="Consolas" w:cs="Consolas"/>
+                <w:sz w:val="20"/>
+              </w:rPr>
+            </w:pPr>
+          </w:p>
+          <w:p>
+            <w:pPr>
+              <w:tabs>
+                <w:tab w:val="left" w:pos="5991"/>
+              </w:tabs>
+              <w:rPr>
+                <w:rFonts w:ascii="Consolas" w:hAnsi="Consolas" w:cs="Consolas"/>
+                <w:sz w:val="20"/>
+              </w:rPr>
+            </w:pPr>
+            <w:r>
+              <w:rPr>
+                <w:rFonts w:ascii="Consolas" w:hAnsi="Consolas" w:cs="Consolas"/>
+                <w:sz w:val="20"/>
+              </w:rPr>
+              <w:tab/>
+            </w:r>
+            <w:bookmarkStart w:id="0" w:name="_GoBack"/>
+            <w:bookmarkEnd w:id="0"/>
           </w:p>
         </w:tc>
       </w:tr>
@@ -15795,7 +15963,7 @@
   <a:extraClrSchemeLst/>
   <a:extLst>
     <a:ext uri="{05A4C25C-085E-4340-85A3-A5531E510DB2}">
-      <thm15:themeFamily xmlns:thm15="http://schemas.microsoft.com/office/thememl/2012/main" xmlns="" name="Office Theme" id="{62F939B6-93AF-4DB8-9C6B-D6C7DFDC589F}" vid="{4A3C46E8-61CC-4603-A589-7422A47A8E4A}"/>
+      <thm15:themeFamily xmlns="" xmlns:thm15="http://schemas.microsoft.com/office/thememl/2012/main" name="Office Theme" id="{62F939B6-93AF-4DB8-9C6B-D6C7DFDC589F}" vid="{4A3C46E8-61CC-4603-A589-7422A47A8E4A}"/>
     </a:ext>
   </a:extLst>
 </a:theme>

</xml_diff>